<commit_message>
feat - ajustado tela de acesso
</commit_message>
<xml_diff>
--- a/doc/TemplateDocument.docx
+++ b/doc/TemplateDocument.docx
@@ -1454,24 +1454,16 @@
           <w:p>
             <w:pPr>
               <w:pStyle w:val="SemEspaamento"/>
+              <w:rPr>
+                <w:rFonts w:ascii="Arial" w:hAnsi="Arial" w:cs="Arial"/>
+                <w:b/>
+                <w:sz w:val="20"/>
+                <w:szCs w:val="20"/>
+              </w:rPr>
             </w:pPr>
             <w:r>
-              <w:t>@image1</w:t>
+              <w:t>@prints</w:t>
             </w:r>
-          </w:p>
-          <w:p>
-            <w:pPr>
-              <w:pStyle w:val="SemEspaamento"/>
-              <w:widowControl w:val="0"/>
-              <w:spacing w:line="240" w:lineRule="auto"/>
-              <w:ind w:left="27"/>
-              <w:rPr>
-                <w:rFonts w:ascii="Arial" w:hAnsi="Arial" w:cs="Arial"/>
-                <w:b/>
-                <w:sz w:val="20"/>
-                <w:szCs w:val="20"/>
-              </w:rPr>
-            </w:pPr>
           </w:p>
         </w:tc>
       </w:tr>
@@ -1862,9 +1854,6 @@
                 <w:szCs w:val="20"/>
               </w:rPr>
             </w:pPr>
-            <w:r>
-              <w:t>@prints</w:t>
-            </w:r>
           </w:p>
         </w:tc>
       </w:tr>

</xml_diff>

<commit_message>
ajustado comitador de testes
</commit_message>
<xml_diff>
--- a/doc/TemplateDocument.docx
+++ b/doc/TemplateDocument.docx
@@ -1038,6 +1038,9 @@
                 <w:szCs w:val="20"/>
               </w:rPr>
             </w:pPr>
+            <w:r>
+              <w:t>@prints</w:t>
+            </w:r>
           </w:p>
         </w:tc>
       </w:tr>
@@ -1461,9 +1464,6 @@
                 <w:szCs w:val="20"/>
               </w:rPr>
             </w:pPr>
-            <w:r>
-              <w:t>@prints</w:t>
-            </w:r>
           </w:p>
         </w:tc>
       </w:tr>
@@ -1714,9 +1714,6 @@
                 <w:szCs w:val="20"/>
               </w:rPr>
             </w:pPr>
-            <w:r>
-              <w:t>@usuario</w:t>
-            </w:r>
           </w:p>
         </w:tc>
       </w:tr>

</xml_diff>